<commit_message>
Client login and register added using accessTokens
</commit_message>
<xml_diff>
--- a/doc - bg.docx
+++ b/doc - bg.docx
@@ -9,16 +9,23 @@
         <w:rPr>
           <w:rFonts w:ascii="Times New Roman" w:hAnsi="Times New Roman" w:cs="Times New Roman"/>
           <w:b/>
+          <w:sz w:val="52"/>
+          <w:szCs w:val="36"/>
+        </w:rPr>
+      </w:pPr>
+      <w:r>
+        <w:rPr>
+          <w:rFonts w:ascii="Times New Roman" w:hAnsi="Times New Roman" w:cs="Times New Roman"/>
           <w:sz w:val="56"/>
-          <w:szCs w:val="36"/>
-        </w:rPr>
-      </w:pPr>
-      <w:r>
-        <w:rPr>
-          <w:rFonts w:ascii="Times New Roman" w:hAnsi="Times New Roman" w:cs="Times New Roman"/>
-          <w:sz w:val="72"/>
-        </w:rPr>
-        <w:t>НАЦИОНАЛЕН КОНКУРС „МЛАДИ ТАЛАНТИ“ 2017 г.</w:t>
+        </w:rPr>
+        <w:t>НАЦИОНАЛНА ОЛИМПИАДА ПО ИНФОРМАЦИОННИ ТЕХНОЛОГИИ 2017</w:t>
+      </w:r>
+      <w:r>
+        <w:rPr>
+          <w:rFonts w:ascii="Times New Roman" w:hAnsi="Times New Roman" w:cs="Times New Roman"/>
+          <w:sz w:val="56"/>
+        </w:rPr>
+        <w:t xml:space="preserve"> г.</w:t>
       </w:r>
     </w:p>
     <w:p>
@@ -75,6 +82,14 @@
           <w:szCs w:val="34"/>
         </w:rPr>
         <w:t>ма</w:t>
+      </w:r>
+      <w:r>
+        <w:rPr>
+          <w:rFonts w:ascii="Times New Roman" w:hAnsi="Times New Roman" w:cs="Times New Roman"/>
+          <w:sz w:val="34"/>
+          <w:szCs w:val="34"/>
+        </w:rPr>
+        <w:t xml:space="preserve"> -160</w:t>
       </w:r>
     </w:p>
     <w:p>
@@ -283,7 +298,15 @@
           <w:sz w:val="26"/>
           <w:szCs w:val="26"/>
         </w:rPr>
-        <w:t xml:space="preserve">Петър Светославов Бечев, ЕГН: 0144234360, гр. Пловдив, ул. Захари Стоянов 39а, </w:t>
+        <w:t>Петър Светославов Бечев</w:t>
+      </w:r>
+      <w:r>
+        <w:rPr>
+          <w:rFonts w:ascii="Times New Roman" w:hAnsi="Times New Roman" w:cs="Times New Roman"/>
+          <w:sz w:val="26"/>
+          <w:szCs w:val="26"/>
+        </w:rPr>
+        <w:t xml:space="preserve">, гр. Пловдив, ул. Захари Стоянов 39а, </w:t>
       </w:r>
     </w:p>
     <w:p>
@@ -726,6 +749,7 @@
       <w:pPr>
         <w:spacing w:line="360" w:lineRule="auto"/>
         <w:ind w:firstLine="720"/>
+        <w:jc w:val="center"/>
         <w:rPr>
           <w:rFonts w:ascii="Times New Roman" w:hAnsi="Times New Roman" w:cs="Times New Roman"/>
           <w:sz w:val="24"/>
@@ -1307,12 +1331,13 @@
       <w:pPr>
         <w:spacing w:line="360" w:lineRule="auto"/>
         <w:ind w:left="720"/>
-        <w:jc w:val="both"/>
-        <w:rPr>
-          <w:rFonts w:ascii="Times New Roman" w:hAnsi="Times New Roman" w:cs="Times New Roman"/>
-          <w:sz w:val="24"/>
-        </w:rPr>
-      </w:pPr>
+        <w:rPr>
+          <w:rFonts w:ascii="Times New Roman" w:hAnsi="Times New Roman" w:cs="Times New Roman"/>
+          <w:sz w:val="24"/>
+        </w:rPr>
+      </w:pPr>
+      <w:bookmarkStart w:id="0" w:name="_GoBack"/>
+      <w:bookmarkEnd w:id="0"/>
       <w:r>
         <w:rPr>
           <w:rFonts w:ascii="Times New Roman" w:hAnsi="Times New Roman" w:cs="Times New Roman"/>
@@ -2456,16 +2481,7 @@
           <w:rFonts w:ascii="Times New Roman" w:hAnsi="Times New Roman" w:cs="Times New Roman"/>
           <w:sz w:val="24"/>
         </w:rPr>
-        <w:t xml:space="preserve"> се случва автоматично в мига, в който шофьорът се намира на 20 метра радиус от адреса на заявката. Докато шофьорът е в заявка не може да получава  други заявки. След приключване неговият статус е „СВОБОДЕН“ и отново може да приема нови заявки. Има също така и възможност за минаване на статус „ОТСЪСТВАЩ“, като по същия начин не приема заявки</w:t>
-      </w:r>
-      <w:bookmarkStart w:id="0" w:name="_GoBack"/>
-      <w:bookmarkEnd w:id="0"/>
-      <w:r>
-        <w:rPr>
-          <w:rFonts w:ascii="Times New Roman" w:hAnsi="Times New Roman" w:cs="Times New Roman"/>
-          <w:sz w:val="24"/>
-        </w:rPr>
-        <w:t>.</w:t>
+        <w:t xml:space="preserve"> се случва автоматично в мига, в който шофьорът се намира на 20 метра радиус от адреса на заявката. Докато шофьорът е в заявка не може да получава  други заявки. След приключване неговият статус е „СВОБОДЕН“ и отново може да приема нови заявки. Има също така и възможност за минаване на статус „ОТСЪСТВАЩ“, като по същия начин не приема заявки.</w:t>
       </w:r>
     </w:p>
     <w:p>
@@ -3081,7 +3097,21 @@
           <w:rFonts w:ascii="Times New Roman" w:hAnsi="Times New Roman" w:cs="Times New Roman"/>
           <w:sz w:val="24"/>
         </w:rPr>
-        <w:t xml:space="preserve">формат като например разстоянието между две точки или адреса на точка с определени кординати. </w:t>
+        <w:t>формат като например разстоянието между две точки или адреса на точка с определени к</w:t>
+      </w:r>
+      <w:r>
+        <w:rPr>
+          <w:rFonts w:ascii="Times New Roman" w:hAnsi="Times New Roman" w:cs="Times New Roman"/>
+          <w:sz w:val="24"/>
+        </w:rPr>
+        <w:t>о</w:t>
+      </w:r>
+      <w:r>
+        <w:rPr>
+          <w:rFonts w:ascii="Times New Roman" w:hAnsi="Times New Roman" w:cs="Times New Roman"/>
+          <w:sz w:val="24"/>
+        </w:rPr>
+        <w:t xml:space="preserve">ординати. </w:t>
       </w:r>
     </w:p>
     <w:p>
@@ -3228,78 +3258,6 @@
           <w:lang w:val="en-US"/>
         </w:rPr>
       </w:pPr>
-      <w:proofErr w:type="spellStart"/>
-      <w:r>
-        <w:rPr>
-          <w:rFonts w:ascii="Times New Roman" w:hAnsi="Times New Roman" w:cs="Times New Roman"/>
-          <w:sz w:val="24"/>
-          <w:lang w:val="en-US"/>
-        </w:rPr>
-        <w:t>Използвани</w:t>
-      </w:r>
-      <w:proofErr w:type="spellEnd"/>
-      <w:r>
-        <w:rPr>
-          <w:rFonts w:ascii="Times New Roman" w:hAnsi="Times New Roman" w:cs="Times New Roman"/>
-          <w:sz w:val="24"/>
-          <w:lang w:val="en-US"/>
-        </w:rPr>
-        <w:t xml:space="preserve"> </w:t>
-      </w:r>
-      <w:proofErr w:type="spellStart"/>
-      <w:r>
-        <w:rPr>
-          <w:rFonts w:ascii="Times New Roman" w:hAnsi="Times New Roman" w:cs="Times New Roman"/>
-          <w:sz w:val="24"/>
-          <w:lang w:val="en-US"/>
-        </w:rPr>
-        <w:t>библиотеки</w:t>
-      </w:r>
-      <w:proofErr w:type="spellEnd"/>
-      <w:r>
-        <w:rPr>
-          <w:rFonts w:ascii="Times New Roman" w:hAnsi="Times New Roman" w:cs="Times New Roman"/>
-          <w:sz w:val="24"/>
-          <w:lang w:val="en-US"/>
-        </w:rPr>
-        <w:t xml:space="preserve"> (</w:t>
-      </w:r>
-      <w:proofErr w:type="spellStart"/>
-      <w:r>
-        <w:rPr>
-          <w:rFonts w:ascii="Times New Roman" w:hAnsi="Times New Roman" w:cs="Times New Roman"/>
-          <w:sz w:val="24"/>
-          <w:lang w:val="en-US"/>
-        </w:rPr>
-        <w:t>всички</w:t>
-      </w:r>
-      <w:proofErr w:type="spellEnd"/>
-      <w:r>
-        <w:rPr>
-          <w:rFonts w:ascii="Times New Roman" w:hAnsi="Times New Roman" w:cs="Times New Roman"/>
-          <w:sz w:val="24"/>
-          <w:lang w:val="en-US"/>
-        </w:rPr>
-        <w:t xml:space="preserve"> open source</w:t>
-      </w:r>
-      <w:proofErr w:type="gramStart"/>
-      <w:r>
-        <w:rPr>
-          <w:rFonts w:ascii="Times New Roman" w:hAnsi="Times New Roman" w:cs="Times New Roman"/>
-          <w:sz w:val="24"/>
-          <w:lang w:val="en-US"/>
-        </w:rPr>
-        <w:t>)</w:t>
-      </w:r>
-      <w:r>
-        <w:rPr>
-          <w:rFonts w:ascii="Times New Roman" w:hAnsi="Times New Roman" w:cs="Times New Roman"/>
-          <w:sz w:val="24"/>
-          <w:lang w:val="en-US"/>
-        </w:rPr>
-        <w:t xml:space="preserve"> :</w:t>
-      </w:r>
-      <w:proofErr w:type="gramEnd"/>
     </w:p>
     <w:p>
       <w:pPr>
@@ -3310,23 +3268,95 @@
         <w:rPr>
           <w:rFonts w:ascii="Times New Roman" w:hAnsi="Times New Roman" w:cs="Times New Roman"/>
           <w:sz w:val="24"/>
-        </w:rPr>
-      </w:pPr>
-      <w:r>
-        <w:rPr>
-          <w:rFonts w:ascii="Times New Roman" w:hAnsi="Times New Roman" w:cs="Times New Roman"/>
-          <w:sz w:val="24"/>
-          <w:lang w:val="en-US"/>
-        </w:rPr>
-        <w:t xml:space="preserve">jQuery – DOM </w:t>
-      </w:r>
-      <w:r>
-        <w:rPr>
-          <w:rFonts w:ascii="Times New Roman" w:hAnsi="Times New Roman" w:cs="Times New Roman"/>
-          <w:sz w:val="24"/>
-        </w:rPr>
-        <w:t>манипулиция</w:t>
-      </w:r>
+          <w:lang w:val="en-US"/>
+        </w:rPr>
+      </w:pPr>
+    </w:p>
+    <w:p>
+      <w:pPr>
+        <w:pStyle w:val="ListParagraph"/>
+        <w:spacing w:line="360" w:lineRule="auto"/>
+        <w:ind w:left="1080" w:hanging="1222"/>
+        <w:jc w:val="both"/>
+        <w:rPr>
+          <w:rFonts w:ascii="Times New Roman" w:hAnsi="Times New Roman" w:cs="Times New Roman"/>
+          <w:sz w:val="24"/>
+          <w:lang w:val="en-US"/>
+        </w:rPr>
+      </w:pPr>
+      <w:proofErr w:type="spellStart"/>
+      <w:r>
+        <w:rPr>
+          <w:rFonts w:ascii="Times New Roman" w:hAnsi="Times New Roman" w:cs="Times New Roman"/>
+          <w:sz w:val="24"/>
+          <w:lang w:val="en-US"/>
+        </w:rPr>
+        <w:lastRenderedPageBreak/>
+        <w:t>Използвани</w:t>
+      </w:r>
+      <w:proofErr w:type="spellEnd"/>
+      <w:r>
+        <w:rPr>
+          <w:rFonts w:ascii="Times New Roman" w:hAnsi="Times New Roman" w:cs="Times New Roman"/>
+          <w:sz w:val="24"/>
+          <w:lang w:val="en-US"/>
+        </w:rPr>
+        <w:t xml:space="preserve"> </w:t>
+      </w:r>
+      <w:proofErr w:type="spellStart"/>
+      <w:r>
+        <w:rPr>
+          <w:rFonts w:ascii="Times New Roman" w:hAnsi="Times New Roman" w:cs="Times New Roman"/>
+          <w:sz w:val="24"/>
+          <w:lang w:val="en-US"/>
+        </w:rPr>
+        <w:t>библиотеки</w:t>
+      </w:r>
+      <w:proofErr w:type="spellEnd"/>
+      <w:r>
+        <w:rPr>
+          <w:rFonts w:ascii="Times New Roman" w:hAnsi="Times New Roman" w:cs="Times New Roman"/>
+          <w:sz w:val="24"/>
+          <w:lang w:val="en-US"/>
+        </w:rPr>
+        <w:t xml:space="preserve"> (</w:t>
+      </w:r>
+      <w:proofErr w:type="spellStart"/>
+      <w:r>
+        <w:rPr>
+          <w:rFonts w:ascii="Times New Roman" w:hAnsi="Times New Roman" w:cs="Times New Roman"/>
+          <w:sz w:val="24"/>
+          <w:lang w:val="en-US"/>
+        </w:rPr>
+        <w:t>всички</w:t>
+      </w:r>
+      <w:proofErr w:type="spellEnd"/>
+      <w:r>
+        <w:rPr>
+          <w:rFonts w:ascii="Times New Roman" w:hAnsi="Times New Roman" w:cs="Times New Roman"/>
+          <w:sz w:val="24"/>
+          <w:lang w:val="en-US"/>
+        </w:rPr>
+        <w:t xml:space="preserve"> open source</w:t>
+      </w:r>
+      <w:proofErr w:type="gramStart"/>
+      <w:r>
+        <w:rPr>
+          <w:rFonts w:ascii="Times New Roman" w:hAnsi="Times New Roman" w:cs="Times New Roman"/>
+          <w:sz w:val="24"/>
+          <w:lang w:val="en-US"/>
+        </w:rPr>
+        <w:t>)</w:t>
+      </w:r>
+      <w:r>
+        <w:rPr>
+          <w:rFonts w:ascii="Times New Roman" w:hAnsi="Times New Roman" w:cs="Times New Roman"/>
+          <w:sz w:val="24"/>
+          <w:lang w:val="en-US"/>
+        </w:rPr>
+        <w:t xml:space="preserve"> :</w:t>
+      </w:r>
+      <w:proofErr w:type="gramEnd"/>
     </w:p>
     <w:p>
       <w:pPr>
@@ -3345,15 +3375,14 @@
           <w:sz w:val="24"/>
           <w:lang w:val="en-US"/>
         </w:rPr>
-        <w:lastRenderedPageBreak/>
-        <w:t xml:space="preserve">Bootstrap – front-end framework </w:t>
-      </w:r>
-      <w:r>
-        <w:rPr>
-          <w:rFonts w:ascii="Times New Roman" w:hAnsi="Times New Roman" w:cs="Times New Roman"/>
-          <w:sz w:val="24"/>
-        </w:rPr>
-        <w:t xml:space="preserve">за дизaйн </w:t>
+        <w:t xml:space="preserve">jQuery – DOM </w:t>
+      </w:r>
+      <w:r>
+        <w:rPr>
+          <w:rFonts w:ascii="Times New Roman" w:hAnsi="Times New Roman" w:cs="Times New Roman"/>
+          <w:sz w:val="24"/>
+        </w:rPr>
+        <w:t>манипулиция</w:t>
       </w:r>
     </w:p>
     <w:p>
@@ -3365,26 +3394,22 @@
         <w:rPr>
           <w:rFonts w:ascii="Times New Roman" w:hAnsi="Times New Roman" w:cs="Times New Roman"/>
           <w:sz w:val="24"/>
-          <w:lang w:val="en-US"/>
-        </w:rPr>
-      </w:pPr>
-      <w:proofErr w:type="spellStart"/>
-      <w:r>
-        <w:rPr>
-          <w:rFonts w:ascii="Times New Roman" w:hAnsi="Times New Roman" w:cs="Times New Roman"/>
-          <w:sz w:val="24"/>
-          <w:lang w:val="en-US"/>
-        </w:rPr>
-        <w:t>Ninject</w:t>
-      </w:r>
-      <w:proofErr w:type="spellEnd"/>
-      <w:r>
-        <w:rPr>
-          <w:rFonts w:ascii="Times New Roman" w:hAnsi="Times New Roman" w:cs="Times New Roman"/>
-          <w:sz w:val="24"/>
-          <w:lang w:val="en-US"/>
-        </w:rPr>
-        <w:t>- open source dependency injector</w:t>
+        </w:rPr>
+      </w:pPr>
+      <w:r>
+        <w:rPr>
+          <w:rFonts w:ascii="Times New Roman" w:hAnsi="Times New Roman" w:cs="Times New Roman"/>
+          <w:sz w:val="24"/>
+          <w:lang w:val="en-US"/>
+        </w:rPr>
+        <w:t xml:space="preserve">Bootstrap – front-end framework </w:t>
+      </w:r>
+      <w:r>
+        <w:rPr>
+          <w:rFonts w:ascii="Times New Roman" w:hAnsi="Times New Roman" w:cs="Times New Roman"/>
+          <w:sz w:val="24"/>
+        </w:rPr>
+        <w:t xml:space="preserve">за дизaйн </w:t>
       </w:r>
     </w:p>
     <w:p>
@@ -3396,6 +3421,38 @@
         <w:rPr>
           <w:rFonts w:ascii="Times New Roman" w:hAnsi="Times New Roman" w:cs="Times New Roman"/>
           <w:sz w:val="24"/>
+          <w:lang w:val="en-US"/>
+        </w:rPr>
+      </w:pPr>
+      <w:proofErr w:type="spellStart"/>
+      <w:r>
+        <w:rPr>
+          <w:rFonts w:ascii="Times New Roman" w:hAnsi="Times New Roman" w:cs="Times New Roman"/>
+          <w:sz w:val="24"/>
+          <w:lang w:val="en-US"/>
+        </w:rPr>
+        <w:t>Ninject</w:t>
+      </w:r>
+      <w:proofErr w:type="spellEnd"/>
+      <w:r>
+        <w:rPr>
+          <w:rFonts w:ascii="Times New Roman" w:hAnsi="Times New Roman" w:cs="Times New Roman"/>
+          <w:sz w:val="24"/>
+          <w:lang w:val="en-US"/>
+        </w:rPr>
+        <w:t>- open source dependency injector</w:t>
+      </w:r>
+    </w:p>
+    <w:p>
+      <w:pPr>
+        <w:pStyle w:val="ListParagraph"/>
+        <w:spacing w:line="360" w:lineRule="auto"/>
+        <w:ind w:left="1080"/>
+        <w:jc w:val="both"/>
+        <w:rPr>
+          <w:rFonts w:ascii="Times New Roman" w:hAnsi="Times New Roman" w:cs="Times New Roman"/>
+          <w:sz w:val="24"/>
+          <w:lang w:val="en-US"/>
         </w:rPr>
       </w:pPr>
       <w:r>
@@ -3424,7 +3481,34 @@
     </w:p>
     <w:p>
       <w:pPr>
+        <w:pStyle w:val="ListParagraph"/>
         <w:spacing w:line="360" w:lineRule="auto"/>
+        <w:ind w:left="1080"/>
+        <w:jc w:val="both"/>
+        <w:rPr>
+          <w:rFonts w:ascii="Times New Roman" w:hAnsi="Times New Roman" w:cs="Times New Roman"/>
+          <w:sz w:val="24"/>
+        </w:rPr>
+      </w:pPr>
+      <w:r>
+        <w:rPr>
+          <w:rFonts w:ascii="Times New Roman" w:hAnsi="Times New Roman" w:cs="Times New Roman"/>
+          <w:sz w:val="24"/>
+          <w:lang w:val="en-US"/>
+        </w:rPr>
+        <w:t xml:space="preserve">Chart.js – </w:t>
+      </w:r>
+      <w:r>
+        <w:rPr>
+          <w:rFonts w:ascii="Times New Roman" w:hAnsi="Times New Roman" w:cs="Times New Roman"/>
+          <w:sz w:val="24"/>
+        </w:rPr>
+        <w:t>библиотека за създаването на графиките</w:t>
+      </w:r>
+    </w:p>
+    <w:p>
+      <w:pPr>
+        <w:spacing w:line="360" w:lineRule="auto"/>
         <w:jc w:val="both"/>
         <w:rPr>
           <w:rFonts w:ascii="Times New Roman" w:hAnsi="Times New Roman" w:cs="Times New Roman"/>
@@ -3454,42 +3538,7 @@
           <w:rFonts w:ascii="Times New Roman" w:hAnsi="Times New Roman" w:cs="Times New Roman"/>
           <w:sz w:val="24"/>
         </w:rPr>
-        <w:t>Мобилн</w:t>
-      </w:r>
-      <w:r>
-        <w:rPr>
-          <w:rFonts w:ascii="Times New Roman" w:hAnsi="Times New Roman" w:cs="Times New Roman"/>
-          <w:sz w:val="24"/>
-        </w:rPr>
-        <w:t>ото</w:t>
-      </w:r>
-      <w:r>
-        <w:rPr>
-          <w:rFonts w:ascii="Times New Roman" w:hAnsi="Times New Roman" w:cs="Times New Roman"/>
-          <w:sz w:val="24"/>
-        </w:rPr>
-        <w:t xml:space="preserve"> приложени</w:t>
-      </w:r>
-      <w:r>
-        <w:rPr>
-          <w:rFonts w:ascii="Times New Roman" w:hAnsi="Times New Roman" w:cs="Times New Roman"/>
-          <w:sz w:val="24"/>
-        </w:rPr>
-        <w:t>е</w:t>
-      </w:r>
-      <w:r>
-        <w:rPr>
-          <w:rFonts w:ascii="Times New Roman" w:hAnsi="Times New Roman" w:cs="Times New Roman"/>
-          <w:sz w:val="24"/>
-        </w:rPr>
-        <w:t xml:space="preserve"> за клиенти :</w:t>
-      </w:r>
-      <w:r>
-        <w:rPr>
-          <w:rFonts w:ascii="Times New Roman" w:hAnsi="Times New Roman" w:cs="Times New Roman"/>
-          <w:sz w:val="24"/>
-        </w:rPr>
-        <w:t xml:space="preserve"> SQL Injection, Parameter tampering, XSS attack (cross site scripting), CSRF (Cross site request</w:t>
+        <w:t>SQL Injection, Parameter tampering, XSS attack (cross site scripting), CSRF (Cross site request</w:t>
       </w:r>
       <w:r>
         <w:rPr>
@@ -4014,7 +4063,7 @@
       <w:rPr>
         <w:noProof/>
       </w:rPr>
-      <w:t>9</w:t>
+      <w:t>3</w:t>
     </w:r>
     <w:r>
       <w:rPr>
@@ -6383,7 +6432,7 @@
 </file>
 
 <file path=customXml/itemProps2.xml><?xml version="1.0" encoding="utf-8"?>
-<ds:datastoreItem xmlns:ds="http://schemas.openxmlformats.org/officeDocument/2006/customXml" ds:itemID="{17400B97-5C7C-4B70-8409-B3F584CC9F84}">
+<ds:datastoreItem xmlns:ds="http://schemas.openxmlformats.org/officeDocument/2006/customXml" ds:itemID="{392F0138-F193-43F5-B961-AB60E5F71830}">
   <ds:schemaRefs>
     <ds:schemaRef ds:uri="http://schemas.openxmlformats.org/officeDocument/2006/bibliography"/>
   </ds:schemaRefs>

</xml_diff>

<commit_message>
Working version after the school presenation
</commit_message>
<xml_diff>
--- a/doc - bg.docx
+++ b/doc - bg.docx
@@ -909,36 +909,8 @@
           <w:sz w:val="24"/>
           <w:lang w:val="en-US"/>
         </w:rPr>
-        <w:t xml:space="preserve">Data layer – </w:t>
-      </w:r>
-      <w:proofErr w:type="spellStart"/>
-      <w:r>
-        <w:rPr>
-          <w:rFonts w:ascii="Times New Roman" w:hAnsi="Times New Roman" w:cs="Times New Roman"/>
-          <w:sz w:val="24"/>
-          <w:lang w:val="en-US"/>
-        </w:rPr>
-        <w:t>бази</w:t>
-      </w:r>
-      <w:proofErr w:type="spellEnd"/>
-      <w:r>
-        <w:rPr>
-          <w:rFonts w:ascii="Times New Roman" w:hAnsi="Times New Roman" w:cs="Times New Roman"/>
-          <w:sz w:val="24"/>
-          <w:lang w:val="en-US"/>
-        </w:rPr>
-        <w:t xml:space="preserve"> </w:t>
-      </w:r>
-      <w:proofErr w:type="spellStart"/>
-      <w:r>
-        <w:rPr>
-          <w:rFonts w:ascii="Times New Roman" w:hAnsi="Times New Roman" w:cs="Times New Roman"/>
-          <w:sz w:val="24"/>
-          <w:lang w:val="en-US"/>
-        </w:rPr>
-        <w:t>данни</w:t>
-      </w:r>
-      <w:proofErr w:type="spellEnd"/>
+        <w:t>Data layer – бази данни</w:t>
+      </w:r>
     </w:p>
     <w:p>
       <w:pPr>
@@ -1027,23 +999,13 @@
         </w:rPr>
         <w:t xml:space="preserve">Изработване на </w:t>
       </w:r>
-      <w:proofErr w:type="spellStart"/>
-      <w:r>
-        <w:rPr>
-          <w:rFonts w:ascii="Times New Roman" w:hAnsi="Times New Roman" w:cs="Times New Roman"/>
-          <w:sz w:val="24"/>
-          <w:lang w:val="en-US"/>
-        </w:rPr>
-        <w:t>подходящ</w:t>
-      </w:r>
-      <w:proofErr w:type="spellEnd"/>
-      <w:r>
-        <w:rPr>
-          <w:rFonts w:ascii="Times New Roman" w:hAnsi="Times New Roman" w:cs="Times New Roman"/>
-          <w:sz w:val="24"/>
-          <w:lang w:val="en-US"/>
-        </w:rPr>
-        <w:t xml:space="preserve"> </w:t>
+      <w:r>
+        <w:rPr>
+          <w:rFonts w:ascii="Times New Roman" w:hAnsi="Times New Roman" w:cs="Times New Roman"/>
+          <w:sz w:val="24"/>
+          <w:lang w:val="en-US"/>
+        </w:rPr>
+        <w:t xml:space="preserve">подходящ </w:t>
       </w:r>
       <w:r>
         <w:rPr>
@@ -1336,8 +1298,6 @@
           <w:sz w:val="24"/>
         </w:rPr>
       </w:pPr>
-      <w:bookmarkStart w:id="0" w:name="_GoBack"/>
-      <w:bookmarkEnd w:id="0"/>
       <w:r>
         <w:rPr>
           <w:rFonts w:ascii="Times New Roman" w:hAnsi="Times New Roman" w:cs="Times New Roman"/>
@@ -2032,7 +1992,6 @@
           <w:sz w:val="24"/>
         </w:rPr>
       </w:pPr>
-      <w:proofErr w:type="spellStart"/>
       <w:r>
         <w:rPr>
           <w:rFonts w:ascii="Times New Roman" w:hAnsi="Times New Roman" w:cs="Times New Roman"/>
@@ -2040,77 +1999,7 @@
           <w:sz w:val="24"/>
           <w:lang w:val="en-US"/>
         </w:rPr>
-        <w:t>Уникален</w:t>
-      </w:r>
-      <w:proofErr w:type="spellEnd"/>
-      <w:r>
-        <w:rPr>
-          <w:rFonts w:ascii="Times New Roman" w:hAnsi="Times New Roman" w:cs="Times New Roman"/>
-          <w:b/>
-          <w:sz w:val="24"/>
-          <w:lang w:val="en-US"/>
-        </w:rPr>
-        <w:t xml:space="preserve"> </w:t>
-      </w:r>
-      <w:proofErr w:type="spellStart"/>
-      <w:r>
-        <w:rPr>
-          <w:rFonts w:ascii="Times New Roman" w:hAnsi="Times New Roman" w:cs="Times New Roman"/>
-          <w:b/>
-          <w:sz w:val="24"/>
-          <w:lang w:val="en-US"/>
-        </w:rPr>
-        <w:t>код</w:t>
-      </w:r>
-      <w:proofErr w:type="spellEnd"/>
-      <w:r>
-        <w:rPr>
-          <w:rFonts w:ascii="Times New Roman" w:hAnsi="Times New Roman" w:cs="Times New Roman"/>
-          <w:b/>
-          <w:sz w:val="24"/>
-          <w:lang w:val="en-US"/>
-        </w:rPr>
-        <w:t xml:space="preserve"> </w:t>
-      </w:r>
-      <w:proofErr w:type="spellStart"/>
-      <w:r>
-        <w:rPr>
-          <w:rFonts w:ascii="Times New Roman" w:hAnsi="Times New Roman" w:cs="Times New Roman"/>
-          <w:b/>
-          <w:sz w:val="24"/>
-          <w:lang w:val="en-US"/>
-        </w:rPr>
-        <w:t>на</w:t>
-      </w:r>
-      <w:proofErr w:type="spellEnd"/>
-      <w:r>
-        <w:rPr>
-          <w:rFonts w:ascii="Times New Roman" w:hAnsi="Times New Roman" w:cs="Times New Roman"/>
-          <w:b/>
-          <w:sz w:val="24"/>
-          <w:lang w:val="en-US"/>
-        </w:rPr>
-        <w:t xml:space="preserve"> </w:t>
-      </w:r>
-      <w:proofErr w:type="spellStart"/>
-      <w:r>
-        <w:rPr>
-          <w:rFonts w:ascii="Times New Roman" w:hAnsi="Times New Roman" w:cs="Times New Roman"/>
-          <w:b/>
-          <w:sz w:val="24"/>
-          <w:lang w:val="en-US"/>
-        </w:rPr>
-        <w:t>фирма</w:t>
-      </w:r>
-      <w:proofErr w:type="spellEnd"/>
-      <w:r>
-        <w:rPr>
-          <w:rFonts w:ascii="Times New Roman" w:hAnsi="Times New Roman" w:cs="Times New Roman"/>
-          <w:b/>
-          <w:sz w:val="24"/>
-          <w:lang w:val="en-US"/>
-        </w:rPr>
-        <w:t xml:space="preserve">: </w:t>
+        <w:t xml:space="preserve">Уникален код на фирма: </w:t>
       </w:r>
       <w:r>
         <w:rPr>
@@ -2745,187 +2634,15 @@
           <w:sz w:val="24"/>
           <w:lang w:val="en-US"/>
         </w:rPr>
-        <w:t xml:space="preserve">ASP.NET MVC - е </w:t>
-      </w:r>
-      <w:proofErr w:type="spellStart"/>
-      <w:r>
-        <w:rPr>
-          <w:rFonts w:ascii="Times New Roman" w:hAnsi="Times New Roman" w:cs="Times New Roman"/>
-          <w:sz w:val="24"/>
-          <w:lang w:val="en-US"/>
-        </w:rPr>
-        <w:t>платформа</w:t>
-      </w:r>
-      <w:proofErr w:type="spellEnd"/>
-      <w:r>
-        <w:rPr>
-          <w:rFonts w:ascii="Times New Roman" w:hAnsi="Times New Roman" w:cs="Times New Roman"/>
-          <w:sz w:val="24"/>
-          <w:lang w:val="en-US"/>
-        </w:rPr>
-        <w:t xml:space="preserve">, </w:t>
-      </w:r>
-      <w:proofErr w:type="spellStart"/>
-      <w:r>
-        <w:rPr>
-          <w:rFonts w:ascii="Times New Roman" w:hAnsi="Times New Roman" w:cs="Times New Roman"/>
-          <w:sz w:val="24"/>
-          <w:lang w:val="en-US"/>
-        </w:rPr>
-        <w:t>която</w:t>
-      </w:r>
-      <w:proofErr w:type="spellEnd"/>
-      <w:r>
-        <w:rPr>
-          <w:rFonts w:ascii="Times New Roman" w:hAnsi="Times New Roman" w:cs="Times New Roman"/>
-          <w:sz w:val="24"/>
-          <w:lang w:val="en-US"/>
-        </w:rPr>
-        <w:t xml:space="preserve"> </w:t>
-      </w:r>
-      <w:proofErr w:type="spellStart"/>
-      <w:r>
-        <w:rPr>
-          <w:rFonts w:ascii="Times New Roman" w:hAnsi="Times New Roman" w:cs="Times New Roman"/>
-          <w:sz w:val="24"/>
-          <w:lang w:val="en-US"/>
-        </w:rPr>
-        <w:t>служи</w:t>
-      </w:r>
-      <w:proofErr w:type="spellEnd"/>
-      <w:r>
-        <w:rPr>
-          <w:rFonts w:ascii="Times New Roman" w:hAnsi="Times New Roman" w:cs="Times New Roman"/>
-          <w:sz w:val="24"/>
-          <w:lang w:val="en-US"/>
-        </w:rPr>
-        <w:t xml:space="preserve"> </w:t>
-      </w:r>
-      <w:proofErr w:type="spellStart"/>
-      <w:r>
-        <w:rPr>
-          <w:rFonts w:ascii="Times New Roman" w:hAnsi="Times New Roman" w:cs="Times New Roman"/>
-          <w:sz w:val="24"/>
-          <w:lang w:val="en-US"/>
-        </w:rPr>
-        <w:t>за</w:t>
-      </w:r>
-      <w:proofErr w:type="spellEnd"/>
-      <w:r>
-        <w:rPr>
-          <w:rFonts w:ascii="Times New Roman" w:hAnsi="Times New Roman" w:cs="Times New Roman"/>
-          <w:sz w:val="24"/>
-          <w:lang w:val="en-US"/>
-        </w:rPr>
-        <w:t xml:space="preserve"> </w:t>
-      </w:r>
-      <w:proofErr w:type="spellStart"/>
-      <w:r>
-        <w:rPr>
-          <w:rFonts w:ascii="Times New Roman" w:hAnsi="Times New Roman" w:cs="Times New Roman"/>
-          <w:sz w:val="24"/>
-          <w:lang w:val="en-US"/>
-        </w:rPr>
-        <w:t>изработване</w:t>
-      </w:r>
-      <w:proofErr w:type="spellEnd"/>
-      <w:r>
-        <w:rPr>
-          <w:rFonts w:ascii="Times New Roman" w:hAnsi="Times New Roman" w:cs="Times New Roman"/>
-          <w:sz w:val="24"/>
-          <w:lang w:val="en-US"/>
-        </w:rPr>
-        <w:t xml:space="preserve"> </w:t>
-      </w:r>
-      <w:proofErr w:type="spellStart"/>
-      <w:r>
-        <w:rPr>
-          <w:rFonts w:ascii="Times New Roman" w:hAnsi="Times New Roman" w:cs="Times New Roman"/>
-          <w:sz w:val="24"/>
-          <w:lang w:val="en-US"/>
-        </w:rPr>
-        <w:t>на</w:t>
-      </w:r>
-      <w:proofErr w:type="spellEnd"/>
-      <w:r>
-        <w:rPr>
-          <w:rFonts w:ascii="Times New Roman" w:hAnsi="Times New Roman" w:cs="Times New Roman"/>
-          <w:sz w:val="24"/>
-          <w:lang w:val="en-US"/>
-        </w:rPr>
-        <w:t xml:space="preserve"> </w:t>
-      </w:r>
-      <w:proofErr w:type="spellStart"/>
-      <w:r>
-        <w:rPr>
-          <w:rFonts w:ascii="Times New Roman" w:hAnsi="Times New Roman" w:cs="Times New Roman"/>
-          <w:sz w:val="24"/>
-          <w:lang w:val="en-US"/>
-        </w:rPr>
-        <w:t>уеб</w:t>
-      </w:r>
-      <w:proofErr w:type="spellEnd"/>
-      <w:r>
-        <w:rPr>
-          <w:rFonts w:ascii="Times New Roman" w:hAnsi="Times New Roman" w:cs="Times New Roman"/>
-          <w:sz w:val="24"/>
-          <w:lang w:val="en-US"/>
-        </w:rPr>
-        <w:t xml:space="preserve"> </w:t>
-      </w:r>
-      <w:proofErr w:type="spellStart"/>
-      <w:r>
-        <w:rPr>
-          <w:rFonts w:ascii="Times New Roman" w:hAnsi="Times New Roman" w:cs="Times New Roman"/>
-          <w:sz w:val="24"/>
-          <w:lang w:val="en-US"/>
-        </w:rPr>
-        <w:t>приложения</w:t>
-      </w:r>
-      <w:proofErr w:type="spellEnd"/>
-      <w:r>
-        <w:rPr>
-          <w:rFonts w:ascii="Times New Roman" w:hAnsi="Times New Roman" w:cs="Times New Roman"/>
-          <w:sz w:val="24"/>
-          <w:lang w:val="en-US"/>
-        </w:rPr>
-        <w:t xml:space="preserve">, </w:t>
-      </w:r>
-      <w:proofErr w:type="spellStart"/>
-      <w:r>
-        <w:rPr>
-          <w:rFonts w:ascii="Times New Roman" w:hAnsi="Times New Roman" w:cs="Times New Roman"/>
-          <w:sz w:val="24"/>
-          <w:lang w:val="en-US"/>
-        </w:rPr>
-        <w:t>използвайки</w:t>
-      </w:r>
-      <w:proofErr w:type="spellEnd"/>
-      <w:r>
-        <w:rPr>
-          <w:rFonts w:ascii="Times New Roman" w:hAnsi="Times New Roman" w:cs="Times New Roman"/>
-          <w:sz w:val="24"/>
-          <w:lang w:val="en-US"/>
-        </w:rPr>
-        <w:t xml:space="preserve"> </w:t>
-      </w:r>
-      <w:proofErr w:type="spellStart"/>
-      <w:r>
-        <w:rPr>
-          <w:rFonts w:ascii="Times New Roman" w:hAnsi="Times New Roman" w:cs="Times New Roman"/>
-          <w:sz w:val="24"/>
-          <w:lang w:val="en-US"/>
-        </w:rPr>
-        <w:t>модела</w:t>
-      </w:r>
-      <w:proofErr w:type="spellEnd"/>
-      <w:r>
-        <w:rPr>
-          <w:rFonts w:ascii="Times New Roman" w:hAnsi="Times New Roman" w:cs="Times New Roman"/>
-          <w:sz w:val="24"/>
-          <w:lang w:val="en-US"/>
-        </w:rPr>
-        <w:t xml:space="preserve"> Model-View-Controller (MVC)</w:t>
+        <w:t>ASP.NET MVC - е платформа</w:t>
+      </w:r>
+      <w:r>
+        <w:rPr>
+          <w:rFonts w:ascii="Times New Roman" w:hAnsi="Times New Roman" w:cs="Times New Roman"/>
+          <w:sz w:val="24"/>
+          <w:lang w:val="en-US"/>
+        </w:rPr>
+        <w:t>, която служи за изработване на уеб приложения, използвайки модела Model-View-Controller (MVC)</w:t>
       </w:r>
       <w:r>
         <w:rPr>
@@ -3284,7 +3001,6 @@
           <w:lang w:val="en-US"/>
         </w:rPr>
       </w:pPr>
-      <w:proofErr w:type="spellStart"/>
       <w:r>
         <w:rPr>
           <w:rFonts w:ascii="Times New Roman" w:hAnsi="Times New Roman" w:cs="Times New Roman"/>
@@ -3292,61 +3008,7 @@
           <w:lang w:val="en-US"/>
         </w:rPr>
         <w:lastRenderedPageBreak/>
-        <w:t>Използвани</w:t>
-      </w:r>
-      <w:proofErr w:type="spellEnd"/>
-      <w:r>
-        <w:rPr>
-          <w:rFonts w:ascii="Times New Roman" w:hAnsi="Times New Roman" w:cs="Times New Roman"/>
-          <w:sz w:val="24"/>
-          <w:lang w:val="en-US"/>
-        </w:rPr>
-        <w:t xml:space="preserve"> </w:t>
-      </w:r>
-      <w:proofErr w:type="spellStart"/>
-      <w:r>
-        <w:rPr>
-          <w:rFonts w:ascii="Times New Roman" w:hAnsi="Times New Roman" w:cs="Times New Roman"/>
-          <w:sz w:val="24"/>
-          <w:lang w:val="en-US"/>
-        </w:rPr>
-        <w:t>библиотеки</w:t>
-      </w:r>
-      <w:proofErr w:type="spellEnd"/>
-      <w:r>
-        <w:rPr>
-          <w:rFonts w:ascii="Times New Roman" w:hAnsi="Times New Roman" w:cs="Times New Roman"/>
-          <w:sz w:val="24"/>
-          <w:lang w:val="en-US"/>
-        </w:rPr>
-        <w:t xml:space="preserve"> (</w:t>
-      </w:r>
-      <w:proofErr w:type="spellStart"/>
-      <w:r>
-        <w:rPr>
-          <w:rFonts w:ascii="Times New Roman" w:hAnsi="Times New Roman" w:cs="Times New Roman"/>
-          <w:sz w:val="24"/>
-          <w:lang w:val="en-US"/>
-        </w:rPr>
-        <w:t>всички</w:t>
-      </w:r>
-      <w:proofErr w:type="spellEnd"/>
-      <w:r>
-        <w:rPr>
-          <w:rFonts w:ascii="Times New Roman" w:hAnsi="Times New Roman" w:cs="Times New Roman"/>
-          <w:sz w:val="24"/>
-          <w:lang w:val="en-US"/>
-        </w:rPr>
-        <w:t xml:space="preserve"> open source</w:t>
-      </w:r>
-      <w:proofErr w:type="gramStart"/>
-      <w:r>
-        <w:rPr>
-          <w:rFonts w:ascii="Times New Roman" w:hAnsi="Times New Roman" w:cs="Times New Roman"/>
-          <w:sz w:val="24"/>
-          <w:lang w:val="en-US"/>
-        </w:rPr>
-        <w:t>)</w:t>
+        <w:t>Използвани библиотеки (всички open source)</w:t>
       </w:r>
       <w:r>
         <w:rPr>
@@ -3356,7 +3018,6 @@
         </w:rPr>
         <w:t xml:space="preserve"> :</w:t>
       </w:r>
-      <w:proofErr w:type="gramEnd"/>
     </w:p>
     <w:p>
       <w:pPr>
@@ -3424,23 +3085,29 @@
           <w:lang w:val="en-US"/>
         </w:rPr>
       </w:pPr>
-      <w:proofErr w:type="spellStart"/>
-      <w:r>
-        <w:rPr>
-          <w:rFonts w:ascii="Times New Roman" w:hAnsi="Times New Roman" w:cs="Times New Roman"/>
-          <w:sz w:val="24"/>
-          <w:lang w:val="en-US"/>
-        </w:rPr>
-        <w:t>Ninject</w:t>
-      </w:r>
-      <w:proofErr w:type="spellEnd"/>
-      <w:r>
-        <w:rPr>
-          <w:rFonts w:ascii="Times New Roman" w:hAnsi="Times New Roman" w:cs="Times New Roman"/>
-          <w:sz w:val="24"/>
-          <w:lang w:val="en-US"/>
-        </w:rPr>
-        <w:t>- open source dependency injector</w:t>
+      <w:r>
+        <w:rPr>
+          <w:rFonts w:ascii="Times New Roman" w:hAnsi="Times New Roman" w:cs="Times New Roman"/>
+          <w:sz w:val="24"/>
+          <w:lang w:val="en-US"/>
+        </w:rPr>
+        <w:t xml:space="preserve">Ninject- open source </w:t>
+      </w:r>
+      <w:r>
+        <w:rPr>
+          <w:rFonts w:ascii="Times New Roman" w:hAnsi="Times New Roman" w:cs="Times New Roman"/>
+          <w:sz w:val="24"/>
+          <w:lang w:val="en-US"/>
+        </w:rPr>
+        <w:t>dependency</w:t>
+      </w:r>
+      <w:r>
+        <w:rPr>
+          <w:rFonts w:ascii="Times New Roman" w:hAnsi="Times New Roman" w:cs="Times New Roman"/>
+          <w:sz w:val="24"/>
+          <w:lang w:val="en-US"/>
+        </w:rPr>
+        <w:t xml:space="preserve"> injector</w:t>
       </w:r>
     </w:p>
     <w:p>
@@ -3468,7 +3135,16 @@
           <w:rFonts w:ascii="Times New Roman" w:hAnsi="Times New Roman" w:cs="Times New Roman"/>
           <w:sz w:val="24"/>
         </w:rPr>
-        <w:t xml:space="preserve">библиотека за направата на </w:t>
+        <w:t>би</w:t>
+      </w:r>
+      <w:bookmarkStart w:id="0" w:name="_GoBack"/>
+      <w:bookmarkEnd w:id="0"/>
+      <w:r>
+        <w:rPr>
+          <w:rFonts w:ascii="Times New Roman" w:hAnsi="Times New Roman" w:cs="Times New Roman"/>
+          <w:sz w:val="24"/>
+        </w:rPr>
+        <w:t xml:space="preserve">блиотека за направата на </w:t>
       </w:r>
       <w:r>
         <w:rPr>
@@ -4063,7 +3739,7 @@
       <w:rPr>
         <w:noProof/>
       </w:rPr>
-      <w:t>3</w:t>
+      <w:t>9</w:t>
     </w:r>
     <w:r>
       <w:rPr>
@@ -6432,7 +6108,7 @@
 </file>
 
 <file path=customXml/itemProps2.xml><?xml version="1.0" encoding="utf-8"?>
-<ds:datastoreItem xmlns:ds="http://schemas.openxmlformats.org/officeDocument/2006/customXml" ds:itemID="{392F0138-F193-43F5-B961-AB60E5F71830}">
+<ds:datastoreItem xmlns:ds="http://schemas.openxmlformats.org/officeDocument/2006/customXml" ds:itemID="{77DFB38A-C6AC-4F18-9A24-5B282B76659E}">
   <ds:schemaRefs>
     <ds:schemaRef ds:uri="http://schemas.openxmlformats.org/officeDocument/2006/bibliography"/>
   </ds:schemaRefs>

</xml_diff>